<commit_message>
Updated multimedia support file
</commit_message>
<xml_diff>
--- a/WPFDoc.docx
+++ b/WPFDoc.docx
@@ -568,6 +568,9 @@
         </w:rPr>
       </w:pPr>
       <w:r>
+        <w:rPr>
+          <w:noProof/>
+        </w:rPr>
         <w:drawing>
           <wp:inline distT="0" distB="0" distL="0" distR="0" wp14:anchorId="35277CDC" wp14:editId="46EDCC3A">
             <wp:extent cx="3683001" cy="4504267"/>
@@ -824,47 +827,47 @@
         <w:rPr>
           <w:lang w:val="en-US"/>
         </w:rPr>
-        <w:t xml:space="preserve"> method used to set value to Dependency Property. I will explain more about data binding in my future posts.</w:t>
-      </w:r>
-    </w:p>
-    <w:p>
-      <w:pPr>
-        <w:rPr>
-          <w:lang w:val="en-US"/>
-        </w:rPr>
-      </w:pPr>
-    </w:p>
-    <w:p>
-      <w:pPr>
-        <w:rPr>
-          <w:b/>
-          <w:bCs/>
-          <w:lang w:val="en-US"/>
-        </w:rPr>
-      </w:pPr>
-      <w:r>
-        <w:rPr>
-          <w:b/>
-          <w:bCs/>
-          <w:lang w:val="en-US"/>
-        </w:rPr>
-        <w:t>Visual</w:t>
-      </w:r>
-    </w:p>
-    <w:p>
-      <w:pPr>
-        <w:rPr>
-          <w:lang w:val="en-US"/>
-        </w:rPr>
-      </w:pPr>
-      <w:r>
-        <w:rPr>
-          <w:lang w:val="en-US"/>
-        </w:rPr>
-        <w:t xml:space="preserve">Each and every element that has visual representation and appears in WPF Window is derived from Visual class. Visual class provides some basic Drawing functionality to encapsulate drawing instructions also some drawing related information like clipping, opacity etc. It also has some basic methods to add and remove visuals. Visual class also provides link between managed libraries and milcore.dll that renders display. </w:t>
+        <w:t xml:space="preserve"> method used to set value to Dependency Property. </w:t>
       </w:r>
       <w:bookmarkStart w:id="0" w:name="_GoBack"/>
       <w:bookmarkEnd w:id="0"/>
+    </w:p>
+    <w:p>
+      <w:pPr>
+        <w:rPr>
+          <w:lang w:val="en-US"/>
+        </w:rPr>
+      </w:pPr>
+    </w:p>
+    <w:p>
+      <w:pPr>
+        <w:rPr>
+          <w:b/>
+          <w:bCs/>
+          <w:lang w:val="en-US"/>
+        </w:rPr>
+      </w:pPr>
+      <w:r>
+        <w:rPr>
+          <w:b/>
+          <w:bCs/>
+          <w:lang w:val="en-US"/>
+        </w:rPr>
+        <w:t>Visual</w:t>
+      </w:r>
+    </w:p>
+    <w:p>
+      <w:pPr>
+        <w:rPr>
+          <w:lang w:val="en-US"/>
+        </w:rPr>
+      </w:pPr>
+      <w:r>
+        <w:rPr>
+          <w:lang w:val="en-US"/>
+        </w:rPr>
+        <w:t xml:space="preserve">Each and every element that has visual representation and appears in WPF Window is derived from Visual class. Visual class provides some basic Drawing functionality to encapsulate drawing instructions also some drawing related information like clipping, opacity etc. It also has some basic methods to add and remove visuals. Visual class also provides link between managed libraries and milcore.dll that renders display. </w:t>
+      </w:r>
     </w:p>
     <w:p>
       <w:pPr>
@@ -1168,7 +1171,7 @@
                 <wp:effectExtent l="0" t="0" r="19050" b="27305"/>
                 <wp:wrapNone/>
                 <wp:docPr id="1" name="Oval 3"/>
-                <wp:cNvGraphicFramePr xmlns:a="http://schemas.openxmlformats.org/drawingml/2006/main"/>
+                <wp:cNvGraphicFramePr/>
                 <a:graphic xmlns:a="http://schemas.openxmlformats.org/drawingml/2006/main">
                   <a:graphicData uri="http://schemas.microsoft.com/office/word/2010/wordprocessingShape">
                     <wps:wsp>
@@ -2144,6 +2147,7 @@
     <w:lsdException w:name="HTML Sample" w:semiHidden="1" w:unhideWhenUsed="1"/>
     <w:lsdException w:name="HTML Typewriter" w:semiHidden="1" w:unhideWhenUsed="1"/>
     <w:lsdException w:name="HTML Variable" w:semiHidden="1" w:unhideWhenUsed="1"/>
+    <w:lsdException w:name="Normal Table" w:semiHidden="1" w:unhideWhenUsed="1"/>
     <w:lsdException w:name="annotation subject" w:semiHidden="1" w:unhideWhenUsed="1"/>
     <w:lsdException w:name="No List" w:semiHidden="1" w:unhideWhenUsed="1"/>
     <w:lsdException w:name="Outline List 1" w:semiHidden="1" w:unhideWhenUsed="1"/>
@@ -2190,8 +2194,10 @@
     <w:lsdException w:name="Table Subtle 2" w:semiHidden="1" w:unhideWhenUsed="1"/>
     <w:lsdException w:name="Table Web 1" w:semiHidden="1" w:unhideWhenUsed="1"/>
     <w:lsdException w:name="Table Web 2" w:semiHidden="1" w:unhideWhenUsed="1"/>
+    <w:lsdException w:name="Table Web 3" w:semiHidden="1" w:unhideWhenUsed="1"/>
     <w:lsdException w:name="Balloon Text" w:semiHidden="1" w:unhideWhenUsed="1"/>
     <w:lsdException w:name="Table Grid" w:uiPriority="39"/>
+    <w:lsdException w:name="Table Theme" w:semiHidden="1" w:unhideWhenUsed="1"/>
     <w:lsdException w:name="Placeholder Text" w:semiHidden="1"/>
     <w:lsdException w:name="No Spacing" w:uiPriority="1" w:qFormat="1"/>
     <w:lsdException w:name="Light Shading" w:uiPriority="60"/>
@@ -2486,6 +2492,7 @@
   <w:style w:type="character" w:default="1" w:styleId="DefaultParagraphFont">
     <w:name w:val="Default Paragraph Font"/>
     <w:uiPriority w:val="1"/>
+    <w:semiHidden/>
     <w:unhideWhenUsed/>
   </w:style>
   <w:style w:type="table" w:default="1" w:styleId="TableNormal">

</xml_diff>